<commit_message>
React component and folder structure and props
</commit_message>
<xml_diff>
--- a/Notes_updated/Etcetra.docx
+++ b/Notes_updated/Etcetra.docx
@@ -90,11 +90,55 @@
       </w:hyperlink>
       <w:r>
         <w:rPr>
-          <w:sz w:val="28"/>
-          <w:szCs w:val="24"/>
-          <w:lang w:val="en-IN"/>
-        </w:rPr>
-        <w:t xml:space="preserve"> – very similar to cra. Learn about rendering paradigms</w:t>
+          <w:rStyle w:val="Hyperlink"/>
+          <w:sz w:val="28"/>
+          <w:szCs w:val="24"/>
+          <w:lang w:val="en-IN"/>
+        </w:rPr>
+        <w:t>-1</w:t>
+      </w:r>
+      <w:r>
+        <w:rPr>
+          <w:sz w:val="28"/>
+          <w:szCs w:val="24"/>
+          <w:lang w:val="en-IN"/>
+        </w:rPr>
+        <w:t xml:space="preserve"> </w:t>
+      </w:r>
+      <w:r>
+        <w:rPr>
+          <w:sz w:val="28"/>
+          <w:szCs w:val="24"/>
+          <w:lang w:val="en-IN"/>
+        </w:rPr>
+        <w:t xml:space="preserve">, </w:t>
+      </w:r>
+      <w:hyperlink r:id="rId7" w:history="1">
+        <w:r>
+          <w:rPr>
+            <w:rStyle w:val="Hyperlink"/>
+            <w:sz w:val="28"/>
+            <w:szCs w:val="24"/>
+            <w:lang w:val="en-IN"/>
+          </w:rPr>
+          <w:t>Vite-2</w:t>
+        </w:r>
+      </w:hyperlink>
+      <w:r>
+        <w:rPr>
+          <w:sz w:val="28"/>
+          <w:szCs w:val="24"/>
+          <w:lang w:val="en-IN"/>
+        </w:rPr>
+        <w:t xml:space="preserve"> </w:t>
+      </w:r>
+      <w:r>
+        <w:rPr>
+          <w:sz w:val="28"/>
+          <w:szCs w:val="24"/>
+          <w:lang w:val="en-IN"/>
+        </w:rPr>
+        <w:t>– very similar to cra. Learn about rendering paradigms</w:t>
       </w:r>
     </w:p>
     <w:p>
@@ -342,7 +386,7 @@
                     <pic:cNvPicPr/>
                   </pic:nvPicPr>
                   <pic:blipFill rotWithShape="1">
-                    <a:blip r:embed="rId7"/>
+                    <a:blip r:embed="rId8"/>
                     <a:srcRect l="10089" t="31491" r="10453" b="19134"/>
                     <a:stretch/>
                   </pic:blipFill>
@@ -429,7 +473,7 @@
                     <pic:cNvPicPr/>
                   </pic:nvPicPr>
                   <pic:blipFill rotWithShape="1">
-                    <a:blip r:embed="rId8"/>
+                    <a:blip r:embed="rId9"/>
                     <a:srcRect l="15134" t="32106" r="14236" b="24169"/>
                     <a:stretch/>
                   </pic:blipFill>

</xml_diff>